<commit_message>
Edit for the MVP.
</commit_message>
<xml_diff>
--- a/MVP For Simon Says.docx
+++ b/MVP For Simon Says.docx
@@ -220,6 +220,26 @@
           <w:szCs w:val="24"/>
         </w:rPr>
         <w:t>Arrow keys to the pads</w:t>
+      </w:r>
+    </w:p>
+    <w:p>
+      <w:pPr>
+        <w:pStyle w:val="ListParagraph"/>
+        <w:numPr>
+          <w:ilvl w:val="0"/>
+          <w:numId w:val="3"/>
+        </w:numPr>
+        <w:rPr>
+          <w:sz w:val="24"/>
+          <w:szCs w:val="24"/>
+        </w:rPr>
+      </w:pPr>
+      <w:r>
+        <w:rPr>
+          <w:sz w:val="24"/>
+          <w:szCs w:val="24"/>
+        </w:rPr>
+        <w:t xml:space="preserve">Increase the difficulty, like speed of the sequences, as the player successfully completed them. </w:t>
       </w:r>
     </w:p>
     <w:p>

</xml_diff>

<commit_message>
Edit for Retrospective in MVP doc.
</commit_message>
<xml_diff>
--- a/MVP For Simon Says.docx
+++ b/MVP For Simon Says.docx
@@ -326,6 +326,26 @@
           <w:szCs w:val="24"/>
         </w:rPr>
         <w:t>TDD would have helped in creating tests from the beginning, instead of creating them at the end.</w:t>
+      </w:r>
+    </w:p>
+    <w:p>
+      <w:pPr>
+        <w:pStyle w:val="ListParagraph"/>
+        <w:numPr>
+          <w:ilvl w:val="0"/>
+          <w:numId w:val="2"/>
+        </w:numPr>
+        <w:rPr>
+          <w:sz w:val="24"/>
+          <w:szCs w:val="24"/>
+        </w:rPr>
+      </w:pPr>
+      <w:r>
+        <w:rPr>
+          <w:sz w:val="24"/>
+          <w:szCs w:val="24"/>
+        </w:rPr>
+        <w:t>As stated above, it may have overall been easier to create unit tests with TDD, but with the many void classes we had, testing become nearly impossible to figure out, we simply had to create breakpoints and walk through code.</w:t>
       </w:r>
     </w:p>
     <w:p>

</xml_diff>